<commit_message>
assignment 2 is completed
</commit_message>
<xml_diff>
--- a/Assignment_2.docx
+++ b/Assignment_2.docx
@@ -15,13 +15,8 @@
         <w:spacing w:before="220"/>
       </w:pPr>
       <w:r>
-        <w:t xml:space="preserve">TRUE and False and we write in 0 and </w:t>
-      </w:r>
-      <w:proofErr w:type="gramStart"/>
-      <w:r>
-        <w:t>1</w:t>
-      </w:r>
-      <w:proofErr w:type="gramEnd"/>
+        <w:t>TRUE and False and we write in 0 and 1</w:t>
+      </w:r>
     </w:p>
     <w:p>
       <w:pPr>
@@ -44,15 +39,7 @@
         <w:spacing w:before="220"/>
       </w:pPr>
       <w:r>
-        <w:t xml:space="preserve">3. Make a list of each Boolean operator's truth tables (i.e. every possible combination of Boolean values for the operator and what it </w:t>
-      </w:r>
-      <w:proofErr w:type="gramStart"/>
-      <w:r>
-        <w:t>evaluate )</w:t>
-      </w:r>
-      <w:proofErr w:type="gramEnd"/>
-      <w:r>
-        <w:t>.</w:t>
+        <w:t>3. Make a list of each Boolean operator's truth tables (i.e. every possible combination of Boolean values for the operator and what it evaluate ).</w:t>
       </w:r>
     </w:p>
     <w:p>
@@ -123,13 +110,8 @@
       <w:pPr>
         <w:spacing w:before="220"/>
       </w:pPr>
-      <w:proofErr w:type="spellStart"/>
-      <w:r>
-        <w:t>ans</w:t>
-      </w:r>
-      <w:proofErr w:type="spellEnd"/>
-      <w:r>
-        <w:t>: False</w:t>
+      <w:r>
+        <w:t>ans: False</w:t>
       </w:r>
     </w:p>
     <w:p>
@@ -153,15 +135,7 @@
         <w:spacing w:before="220"/>
       </w:pPr>
       <w:r>
-        <w:t>(</w:t>
-      </w:r>
-      <w:proofErr w:type="gramStart"/>
-      <w:r>
-        <w:t>not</w:t>
-      </w:r>
-      <w:proofErr w:type="gramEnd"/>
-      <w:r>
-        <w:t xml:space="preserve"> False) or (not True)</w:t>
+        <w:t>(not False) or (not True)</w:t>
       </w:r>
     </w:p>
     <w:p>
@@ -193,15 +167,7 @@
         <w:spacing w:before="220"/>
       </w:pPr>
       <w:r>
-        <w:t xml:space="preserve">6. How do you tell the difference between the equal to and assignment </w:t>
-      </w:r>
-      <w:proofErr w:type="spellStart"/>
-      <w:r>
-        <w:t>operators?Describe</w:t>
-      </w:r>
-      <w:proofErr w:type="spellEnd"/>
-      <w:r>
-        <w:t xml:space="preserve"> a condition and when you would use one.</w:t>
+        <w:t>6. How do you tell the difference between the equal to and assignment operators?Describe a condition and when you would use one.</w:t>
       </w:r>
     </w:p>
     <w:p>
@@ -223,17 +189,7 @@
         <w:t>7. Identify the three blocks in this code:</w:t>
       </w:r>
       <w:r>
-        <w:t xml:space="preserve">  blocks are </w:t>
-      </w:r>
-      <w:proofErr w:type="spellStart"/>
-      <w:proofErr w:type="gramStart"/>
-      <w:r>
-        <w:t>notihng</w:t>
-      </w:r>
-      <w:proofErr w:type="spellEnd"/>
-      <w:proofErr w:type="gramEnd"/>
-      <w:r>
-        <w:t xml:space="preserve"> but </w:t>
+        <w:t xml:space="preserve">  blocks are notihng but </w:t>
       </w:r>
       <w:r>
         <w:t>A new block begins every time you increase the indentation of a line, and ends just before the corresponding unindent.</w:t>
@@ -261,15 +217,7 @@
         <w:t>if spam == 10:</w:t>
       </w:r>
       <w:r>
-        <w:t xml:space="preserve">  # </w:t>
-      </w:r>
-      <w:proofErr w:type="spellStart"/>
-      <w:r>
-        <w:t>Bloack</w:t>
-      </w:r>
-      <w:proofErr w:type="spellEnd"/>
-      <w:r>
-        <w:t xml:space="preserve"> A</w:t>
+        <w:t xml:space="preserve">  # Bloack A</w:t>
       </w:r>
     </w:p>
     <w:p>
@@ -346,6 +294,57 @@
       <w:pPr>
         <w:spacing w:before="220"/>
       </w:pPr>
+      <w:r>
+        <w:t>spam = int(input())</w:t>
+      </w:r>
+    </w:p>
+    <w:p>
+      <w:pPr>
+        <w:spacing w:before="220"/>
+      </w:pPr>
+      <w:r>
+        <w:t>if spam ==1:</w:t>
+      </w:r>
+    </w:p>
+    <w:p>
+      <w:pPr>
+        <w:spacing w:before="220"/>
+      </w:pPr>
+      <w:r>
+        <w:t xml:space="preserve">    print("Hello")</w:t>
+      </w:r>
+    </w:p>
+    <w:p>
+      <w:pPr>
+        <w:spacing w:before="220"/>
+      </w:pPr>
+      <w:r>
+        <w:t>elif spam ==2:</w:t>
+      </w:r>
+    </w:p>
+    <w:p>
+      <w:pPr>
+        <w:spacing w:before="220"/>
+      </w:pPr>
+      <w:r>
+        <w:t xml:space="preserve">    print("Howday")</w:t>
+      </w:r>
+    </w:p>
+    <w:p>
+      <w:pPr>
+        <w:spacing w:before="220"/>
+      </w:pPr>
+      <w:r>
+        <w:t>else:</w:t>
+      </w:r>
+    </w:p>
+    <w:p>
+      <w:pPr>
+        <w:spacing w:before="220"/>
+      </w:pPr>
+      <w:r>
+        <w:t xml:space="preserve">    print("greeting")</w:t>
+      </w:r>
     </w:p>
     <w:p>
       <w:pPr>
@@ -365,6 +364,14 @@
         <w:spacing w:before="220"/>
       </w:pPr>
       <w:r>
+        <w:t>Ans: CONTROL + C</w:t>
+      </w:r>
+    </w:p>
+    <w:p>
+      <w:pPr>
+        <w:spacing w:before="220"/>
+      </w:pPr>
+      <w:r>
         <w:t>10. How can you tell the difference between break and continue?</w:t>
       </w:r>
     </w:p>
@@ -373,15 +380,45 @@
         <w:spacing w:before="220"/>
       </w:pPr>
       <w:r>
-        <w:t xml:space="preserve">11. In a for loop, what is the difference between </w:t>
-      </w:r>
-      <w:proofErr w:type="gramStart"/>
-      <w:r>
-        <w:t>range(</w:t>
-      </w:r>
-      <w:proofErr w:type="gramEnd"/>
-      <w:r>
-        <w:t>10), range(0, 10), and range(0, 10, 1)?</w:t>
+        <w:t>Break : it terminates loop once condition meets</w:t>
+      </w:r>
+    </w:p>
+    <w:p>
+      <w:pPr>
+        <w:spacing w:before="220"/>
+      </w:pPr>
+      <w:r>
+        <w:t>Continue: skip the code for current iteration only</w:t>
+      </w:r>
+    </w:p>
+    <w:p>
+      <w:pPr>
+        <w:spacing w:before="220"/>
+      </w:pPr>
+      <w:r>
+        <w:t>11. In a for loop, what is the difference between range(10), range(0, 10), and range(0, 10, 1)?</w:t>
+      </w:r>
+    </w:p>
+    <w:p>
+      <w:pPr>
+        <w:spacing w:before="220"/>
+      </w:pPr>
+      <w:r>
+        <w:t>all three of these range functions produce the same output</w:t>
+      </w:r>
+      <w:r>
+        <w:t>.</w:t>
+      </w:r>
+      <w:r>
+        <w:rPr>
+          <w:rFonts w:ascii="Segoe UI" w:hAnsi="Segoe UI" w:cs="Segoe UI"/>
+          <w:color w:val="D1D5DB"/>
+          <w:shd w:val="clear" w:color="auto" w:fill="444654"/>
+        </w:rPr>
+        <w:t xml:space="preserve"> </w:t>
+      </w:r>
+      <w:r>
+        <w:t>all three of these range functions produce the same output</w:t>
       </w:r>
     </w:p>
     <w:p>
@@ -397,7 +434,128 @@
         <w:spacing w:before="220"/>
       </w:pPr>
       <w:r>
+        <w:t>Ans:</w:t>
+      </w:r>
+    </w:p>
+    <w:p>
+      <w:pPr>
+        <w:spacing w:before="220"/>
+      </w:pPr>
+      <w:r>
+        <w:lastRenderedPageBreak/>
+        <w:t>for i in range(0,11):</w:t>
+      </w:r>
+    </w:p>
+    <w:p>
+      <w:pPr>
+        <w:spacing w:before="220"/>
+      </w:pPr>
+      <w:r>
+        <w:t xml:space="preserve">    print(i)</w:t>
+      </w:r>
+      <w:r>
+        <w:br/>
+      </w:r>
+    </w:p>
+    <w:p>
+      <w:pPr>
+        <w:spacing w:before="220"/>
+      </w:pPr>
+      <w:r>
+        <w:t>using while loop:</w:t>
+      </w:r>
+    </w:p>
+    <w:p>
+      <w:pPr>
+        <w:spacing w:before="220"/>
+      </w:pPr>
+      <w:r>
+        <w:t>i = 0</w:t>
+      </w:r>
+    </w:p>
+    <w:p>
+      <w:pPr>
+        <w:spacing w:before="220"/>
+      </w:pPr>
+      <w:r>
+        <w:t>while(i&lt;11):</w:t>
+      </w:r>
+    </w:p>
+    <w:p>
+      <w:pPr>
+        <w:spacing w:before="220"/>
+      </w:pPr>
+      <w:r>
+        <w:t xml:space="preserve">    print(i)</w:t>
+      </w:r>
+    </w:p>
+    <w:p>
+      <w:pPr>
+        <w:spacing w:before="220"/>
+      </w:pPr>
+      <w:r>
+        <w:t xml:space="preserve">    i+=1</w:t>
+      </w:r>
+    </w:p>
+    <w:p>
+      <w:pPr>
+        <w:spacing w:before="220"/>
+      </w:pPr>
+      <w:r>
         <w:t>13. If you had a function named bacon() inside a module named spam, how would you call it after importing spam?</w:t>
+      </w:r>
+    </w:p>
+    <w:p>
+      <w:pPr>
+        <w:spacing w:before="220"/>
+      </w:pPr>
+      <w:r>
+        <w:t>One way:</w:t>
+      </w:r>
+    </w:p>
+    <w:p>
+      <w:pPr>
+        <w:spacing w:before="220"/>
+      </w:pPr>
+      <w:r>
+        <w:t>import spam</w:t>
+      </w:r>
+    </w:p>
+    <w:p>
+      <w:pPr>
+        <w:spacing w:before="220"/>
+      </w:pPr>
+      <w:r>
+        <w:t>spam.bacon()</w:t>
+      </w:r>
+    </w:p>
+    <w:p>
+      <w:pPr>
+        <w:spacing w:before="220"/>
+      </w:pPr>
+    </w:p>
+    <w:p>
+      <w:pPr>
+        <w:spacing w:before="220"/>
+      </w:pPr>
+      <w:r>
+        <w:t>other way:</w:t>
+      </w:r>
+    </w:p>
+    <w:p>
+      <w:pPr>
+        <w:spacing w:before="220"/>
+      </w:pPr>
+      <w:r>
+        <w:t>from spam import bacon</w:t>
+      </w:r>
+    </w:p>
+    <w:p>
+      <w:pPr>
+        <w:spacing w:before="220"/>
+      </w:pPr>
+      <w:r>
+        <w:t>bacon()</w:t>
       </w:r>
     </w:p>
     <w:p/>
@@ -933,7 +1091,6 @@
   <w:style w:type="character" w:default="1" w:styleId="DefaultParagraphFont">
     <w:name w:val="Default Paragraph Font"/>
     <w:uiPriority w:val="1"/>
-    <w:semiHidden/>
     <w:unhideWhenUsed/>
   </w:style>
   <w:style w:type="table" w:default="1" w:styleId="TableNormal">

</xml_diff>